<commit_message>
read selected activity from dropdown menu
</commit_message>
<xml_diff>
--- a/Portfolio2/2.1_Beobachten/Kategoriengeleitete Beobachtung_erste Taetigkeit.docx
+++ b/Portfolio2/2.1_Beobachten/Kategoriengeleitete Beobachtung_erste Taetigkeit.docx
@@ -74,7 +74,7 @@
               <w:rFonts w:ascii="Arial" w:hAnsi="Arial" w:cs="Arial"/>
               <w:sz w:val="32"/>
             </w:rPr>
-            <w:t>Erklärungen geben</w:t>
+            <w:t>kooperatives Lernen ermöglichen</w:t>
           </w:r>
         </w:sdtContent>
       </w:sdt>
@@ -101,7 +101,55 @@
           <w:rFonts w:ascii="Arial" w:hAnsi="Arial" w:cs="Arial"/>
           <w:sz w:val="28"/>
         </w:rPr>
-        <w:t>Bitte tragen Sie hier Ihren Text ein …</w:t>
+        <w:t>Bitte tragen Sie hier I</w:t>
+      </w:r>
+      <w:r>
+        <w:rPr>
+          <w:rFonts w:ascii="Arial" w:hAnsi="Arial" w:cs="Arial"/>
+          <w:sz w:val="28"/>
+        </w:rPr>
+        <w:t>hre</w:t>
+      </w:r>
+    </w:p>
+    <w:p>
+      <w:pPr>
+        <w:spacing w:before="720"/>
+        <w:rPr>
+          <w:rFonts w:ascii="Arial" w:hAnsi="Arial" w:cs="Arial"/>
+          <w:sz w:val="28"/>
+        </w:rPr>
+      </w:pPr>
+    </w:p>
+    <w:p>
+      <w:pPr>
+        <w:spacing w:before="720"/>
+        <w:rPr>
+          <w:rFonts w:ascii="Arial" w:hAnsi="Arial" w:cs="Arial"/>
+          <w:sz w:val="28"/>
+        </w:rPr>
+      </w:pPr>
+      <w:r>
+        <w:rPr>
+          <w:rFonts w:ascii="Arial" w:hAnsi="Arial" w:cs="Arial"/>
+          <w:sz w:val="28"/>
+        </w:rPr>
+        <w:t>Ic bin ein andere</w:t>
+      </w:r>
+      <w:bookmarkStart w:id="1" w:name="_GoBack"/>
+      <w:bookmarkEnd w:id="1"/>
+      <w:r>
+        <w:rPr>
+          <w:rFonts w:ascii="Arial" w:hAnsi="Arial" w:cs="Arial"/>
+          <w:sz w:val="28"/>
+        </w:rPr>
+        <w:t xml:space="preserve">n </w:t>
+      </w:r>
+      <w:r>
+        <w:rPr>
+          <w:rFonts w:ascii="Arial" w:hAnsi="Arial" w:cs="Arial"/>
+          <w:sz w:val="28"/>
+        </w:rPr>
+        <w:t>…</w:t>
       </w:r>
       <w:permEnd w:id="1855159457"/>
     </w:p>
@@ -130,12 +178,7 @@
         <w:annotationRef/>
       </w:r>
       <w:r>
-        <w:t xml:space="preserve">Dies ist ein Dropdownmenü. Klicken Sie auf </w:t>
-      </w:r>
-      <w:bookmarkStart w:id="1" w:name="_GoBack"/>
-      <w:bookmarkEnd w:id="1"/>
-      <w:r>
-        <w:t xml:space="preserve">das Feld und schließend auf den Pfeil rechts. </w:t>
+        <w:t xml:space="preserve">Dies ist ein Dropdownmenü. Klicken Sie auf das Feld und schließend auf den Pfeil rechts. </w:t>
       </w:r>
     </w:p>
   </w:comment>
@@ -996,6 +1039,7 @@
     <w:rsid w:val="0099571E"/>
     <w:rsid w:val="00C945E9"/>
     <w:rsid w:val="00D4392E"/>
+    <w:rsid w:val="00D736FF"/>
   </w:rsids>
   <m:mathPr>
     <m:mathFont m:val="Cambria Math"/>
@@ -1734,7 +1778,7 @@
 </file>
 
 <file path=customXml/itemProps1.xml><?xml version="1.0" encoding="utf-8"?>
-<ds:datastoreItem xmlns:ds="http://schemas.openxmlformats.org/officeDocument/2006/customXml" ds:itemID="{F636299C-08D3-4421-90AD-77320E5824BB}">
+<ds:datastoreItem xmlns:ds="http://schemas.openxmlformats.org/officeDocument/2006/customXml" ds:itemID="{1C7FAAFB-A19A-4973-8FB6-8AA764584708}">
   <ds:schemaRefs>
     <ds:schemaRef ds:uri="http://schemas.openxmlformats.org/officeDocument/2006/bibliography"/>
   </ds:schemaRefs>

</xml_diff>